<commit_message>
Update CV generator and output
</commit_message>
<xml_diff>
--- a/my_cv.docx
+++ b/my_cv.docx
@@ -109,7 +109,6 @@
         </w:numPr>
         <w:spacing w:after="120"/>
       </w:pPr>
-      <w:r/>
       <w:r>
         <w:rPr>
           <w:b/>
@@ -117,9 +116,7 @@
         <w:t>Reduced lead-to-outreach time by 40%</w:t>
       </w:r>
       <w:r>
-        <w:rPr>
-          <w:b w:val="0"/>
-        </w:rPr>
+        <w:rPr/>
         <w:t xml:space="preserve"> by building multi-scenario Make workflows combining Clay enrichment, AI agents, and Salesforce scoring across 1000+ records.</w:t>
       </w:r>
     </w:p>
@@ -173,11 +170,8 @@
         </w:numPr>
         <w:spacing w:after="120"/>
       </w:pPr>
-      <w:r/>
       <w:r>
-        <w:rPr>
-          <w:b w:val="0"/>
-        </w:rPr>
+        <w:rPr/>
         <w:t>Automation Platforms: Make (Expert), n8n (Advanced), Zapier</w:t>
       </w:r>
     </w:p>
@@ -287,27 +281,19 @@
       <w:r>
         <w:rPr>
           <w:b/>
-          <w:bCs/>
         </w:rPr>
+        <w:t>BOLDER GROUP</w:t>
       </w:r>
       <w:r>
         <w:rPr>
           <w:b/>
-          <w:bCs/>
         </w:rPr>
+        <w:tab/>
       </w:r>
       <w:r>
         <w:rPr>
           <w:b/>
-          <w:bCs/>
         </w:rPr>
-      </w:r>
-      <w:r>
-        <w:rPr>
-          <w:b w:val="0"/>
-        </w:rPr>
-        <w:t>BOLDER GROUP</w:t>
-        <w:tab/>
         <w:t>Madrid, Spain</w:t>
       </w:r>
     </w:p>
@@ -318,14 +304,16 @@
         </w:tabs>
         <w:spacing w:after="40"/>
       </w:pPr>
-      <w:r/>
-      <w:r/>
       <w:r>
-        <w:rPr>
-          <w:b w:val="0"/>
-        </w:rPr>
+        <w:rPr/>
         <w:t>Data &amp; AI Engineer</w:t>
+      </w:r>
+      <w:r>
+        <w:rPr/>
         <w:tab/>
+      </w:r>
+      <w:r>
+        <w:rPr/>
         <w:t>Feb 2025 - Present</w:t>
       </w:r>
     </w:p>
@@ -338,11 +326,8 @@
         </w:numPr>
         <w:spacing w:after="40"/>
       </w:pPr>
-      <w:r/>
       <w:r>
-        <w:rPr>
-          <w:b w:val="0"/>
-        </w:rPr>
+        <w:rPr/>
         <w:t>Saved 15+ hours/week for Marketing and BD by building production-grade Make + Python automations that eliminated manual enrichment, routing, and CRM busywork.</w:t>
         <w:br/>
         <w:t>Accelerated lead prioritization by orchestrating AI scoring workflows in Make using Clay intent signals, API integrations, and automated validation.</w:t>
@@ -358,11 +343,6 @@
           <w:szCs w:val="8"/>
         </w:rPr>
       </w:pPr>
-      <w:r>
-        <w:rPr>
-          <w:b w:val="0"/>
-        </w:rPr>
-      </w:r>
     </w:p>
     <w:p>
       <w:pPr>
@@ -378,27 +358,19 @@
       <w:r>
         <w:rPr>
           <w:b/>
-          <w:bCs/>
         </w:rPr>
+        <w:t>DEFAULT CLUB</w:t>
       </w:r>
       <w:r>
         <w:rPr>
           <w:b/>
-          <w:bCs/>
         </w:rPr>
+        <w:tab/>
       </w:r>
       <w:r>
         <w:rPr>
           <w:b/>
-          <w:bCs/>
         </w:rPr>
-      </w:r>
-      <w:r>
-        <w:rPr>
-          <w:b w:val="0"/>
-        </w:rPr>
-        <w:t>DEFAULT CLUB</w:t>
-        <w:tab/>
         <w:t>Madrid, Spain</w:t>
       </w:r>
     </w:p>
@@ -409,14 +381,16 @@
         </w:tabs>
         <w:spacing w:after="40"/>
       </w:pPr>
-      <w:r/>
-      <w:r/>
       <w:r>
-        <w:rPr>
-          <w:b w:val="0"/>
-        </w:rPr>
+        <w:rPr/>
         <w:t>Founder &amp; Technical Lead</w:t>
+      </w:r>
+      <w:r>
+        <w:rPr/>
         <w:tab/>
+      </w:r>
+      <w:r>
+        <w:rPr/>
         <w:t>Sep 2018 - Nov 2024</w:t>
       </w:r>
     </w:p>
@@ -429,11 +403,8 @@
         </w:numPr>
         <w:spacing w:after="40"/>
       </w:pPr>
-      <w:r/>
       <w:r>
-        <w:rPr>
-          <w:b w:val="0"/>
-        </w:rPr>
+        <w:rPr/>
         <w:t>Scaled an e-commerce business to 50,000+ customers by building automation-first operations with Make + n8n across acquisition, fulfillment, and lifecycle workflows.</w:t>
         <w:br/>
         <w:t>Increased repeat purchase rate by 15% by deploying automated post-purchase and retention workflows in Make triggered by behavioral signals.</w:t>
@@ -449,11 +420,6 @@
           <w:szCs w:val="8"/>
         </w:rPr>
       </w:pPr>
-      <w:r>
-        <w:rPr>
-          <w:b w:val="0"/>
-        </w:rPr>
-      </w:r>
     </w:p>
     <w:p>
       <w:pPr>
@@ -481,17 +447,23 @@
       <w:r>
         <w:rPr>
           <w:b/>
-          <w:bCs/>
         </w:rPr>
+        <w:t>European Commission</w:t>
       </w:r>
-      <w:r/>
-      <w:r/>
       <w:r>
-        <w:rPr>
-          <w:b w:val="0"/>
-        </w:rPr>
-        <w:t>European Commission | Erasmus+ Program Lead</w:t>
+        <w:rPr/>
+        <w:t xml:space="preserve"> | </w:t>
+      </w:r>
+      <w:r>
+        <w:rPr/>
+        <w:t>Erasmus+ Program Lead</w:t>
+      </w:r>
+      <w:r>
+        <w:rPr/>
         <w:tab/>
+      </w:r>
+      <w:r>
+        <w:rPr/>
         <w:t>2014 - 2018</w:t>
       </w:r>
     </w:p>
@@ -504,11 +476,8 @@
         </w:numPr>
         <w:spacing w:after="40"/>
       </w:pPr>
-      <w:r/>
       <w:r>
-        <w:rPr>
-          <w:b w:val="0"/>
-        </w:rPr>
+        <w:rPr/>
         <w:t>Led international coordination for 5 cross-border programs, managing logistics, budgeting, and stakeholder alignment across multiple EU member states.</w:t>
       </w:r>
     </w:p>
@@ -520,11 +489,6 @@
           <w:szCs w:val="8"/>
         </w:rPr>
       </w:pPr>
-      <w:r>
-        <w:rPr>
-          <w:b w:val="0"/>
-        </w:rPr>
-      </w:r>
     </w:p>
     <w:p>
       <w:pPr>

</xml_diff>